<commit_message>
added additional step to readme
</commit_message>
<xml_diff>
--- a/README.docx
+++ b/README.docx
@@ -24,8 +24,6 @@
       <w:r>
         <w:t>CS9163:</w:t>
       </w:r>
-      <w:bookmarkStart w:id="0" w:name="_GoBack"/>
-      <w:bookmarkEnd w:id="0"/>
       <w:r>
         <w:t xml:space="preserve"> </w:t>
       </w:r>
@@ -186,6 +184,23 @@
         </w:numPr>
       </w:pPr>
       <w:r>
+        <w:t xml:space="preserve">Update paths as needed in the forum.ini file.  </w:t>
+      </w:r>
+      <w:bookmarkStart w:id="0" w:name="_GoBack"/>
+      <w:bookmarkEnd w:id="0"/>
+      <w:r>
+        <w:br/>
+      </w:r>
+    </w:p>
+    <w:p>
+      <w:pPr>
+        <w:pStyle w:val="ListParagraph"/>
+        <w:numPr>
+          <w:ilvl w:val="0"/>
+          <w:numId w:val="2"/>
+        </w:numPr>
+      </w:pPr>
+      <w:r>
         <w:t xml:space="preserve">Create the database and associated schema by running the setup_create_db.py script in the root of the forum directory.  </w:t>
       </w:r>
       <w:r>
@@ -262,6 +277,7 @@
         <w:rPr>
           <w:b/>
         </w:rPr>
+        <w:lastRenderedPageBreak/>
         <w:t>XSS</w:t>
       </w:r>
       <w:r>
@@ -271,11 +287,7 @@
         <w:t xml:space="preserve"> is escaped using the Python CGI</w:t>
       </w:r>
       <w:r>
-        <w:t xml:space="preserve">.escape function.  This function is a simple way to prevent basic XSS attacks.  From the Python </w:t>
-      </w:r>
-      <w:r>
-        <w:lastRenderedPageBreak/>
-        <w:t>manual, the function will “c</w:t>
+        <w:t>.escape function.  This function is a simple way to prevent basic XSS attacks.  From the Python manual, the function will “c</w:t>
       </w:r>
       <w:r>
         <w:t>onvert the characters '&amp;', '&lt;' and '&gt;' in string s to HTML-safe sequences.</w:t>

</xml_diff>